<commit_message>
doksi és script frissült
</commit_message>
<xml_diff>
--- a/docs/dokumentacio_kozossegi oldal 5.docx
+++ b/docs/dokumentacio_kozossegi oldal 5.docx
@@ -567,9 +567,9 @@
           <w:numId w:val="2"/>
         </w:numPr>
       </w:pPr>
-      <w:bookmarkStart w:id="4" w:name="1._FelhasználóiRegisztráció"/>
+      <w:bookmarkStart w:id="4" w:name="Nem_funkcionális_követelmények:_"/>
       <w:bookmarkEnd w:id="4"/>
-      <w:bookmarkStart w:id="5" w:name="Nem_funkcionális_követelmények:_"/>
+      <w:bookmarkStart w:id="5" w:name="1._FelhasználóiRegisztráció"/>
       <w:bookmarkEnd w:id="5"/>
       <w:r>
         <w:rPr>
@@ -7089,14 +7089,6 @@
       </w:tblGrid>
       <w:tr>
         <w:tblPrEx>
-          <w:tblBorders>
-            <w:top w:val="single" w:color="000000" w:sz="4" w:space="0"/>
-            <w:left w:val="single" w:color="000000" w:sz="4" w:space="0"/>
-            <w:bottom w:val="single" w:color="000000" w:sz="4" w:space="0"/>
-            <w:right w:val="single" w:color="000000" w:sz="4" w:space="0"/>
-            <w:insideH w:val="single" w:color="000000" w:sz="4" w:space="0"/>
-            <w:insideV w:val="single" w:color="000000" w:sz="4" w:space="0"/>
-          </w:tblBorders>
           <w:tblCellMar>
             <w:top w:w="0" w:type="dxa"/>
             <w:left w:w="0" w:type="dxa"/>
@@ -7460,14 +7452,6 @@
       </w:tblGrid>
       <w:tr>
         <w:tblPrEx>
-          <w:tblBorders>
-            <w:top w:val="single" w:color="000000" w:sz="4" w:space="0"/>
-            <w:left w:val="single" w:color="000000" w:sz="4" w:space="0"/>
-            <w:bottom w:val="single" w:color="000000" w:sz="4" w:space="0"/>
-            <w:right w:val="single" w:color="000000" w:sz="4" w:space="0"/>
-            <w:insideH w:val="single" w:color="000000" w:sz="4" w:space="0"/>
-            <w:insideV w:val="single" w:color="000000" w:sz="4" w:space="0"/>
-          </w:tblBorders>
           <w:tblCellMar>
             <w:top w:w="0" w:type="dxa"/>
             <w:left w:w="0" w:type="dxa"/>
@@ -9561,9 +9545,377 @@
         <w:pStyle w:val="12"/>
         <w:spacing w:before="5" w:line="840" w:lineRule="atLeast"/>
         <w:ind w:right="1573"/>
+        <w:rPr>
+          <w:rFonts w:hint="default"/>
+          <w:b/>
+          <w:bCs/>
+          <w:spacing w:val="-2"/>
+          <w:sz w:val="24"/>
+          <w:szCs w:val="24"/>
+          <w:lang w:val="hu-HU"/>
+        </w:rPr>
       </w:pPr>
       <w:bookmarkStart w:id="12" w:name="Szerep-funkciómátrix:"/>
       <w:bookmarkEnd w:id="12"/>
+      <w:r>
+        <w:rPr>
+          <w:rFonts w:hint="default"/>
+          <w:b/>
+          <w:bCs/>
+          <w:spacing w:val="-2"/>
+          <w:sz w:val="24"/>
+          <w:szCs w:val="24"/>
+          <w:lang w:val="hu-HU"/>
+        </w:rPr>
+        <w:t>Forbidden_Expresions:</w:t>
+      </w:r>
+      <w:bookmarkStart w:id="16" w:name="_GoBack"/>
+      <w:bookmarkEnd w:id="16"/>
+      <w:r>
+        <w:rPr>
+          <w:rFonts w:hint="default"/>
+          <w:b w:val="0"/>
+          <w:bCs w:val="0"/>
+          <w:spacing w:val="-2"/>
+          <w:sz w:val="24"/>
+          <w:szCs w:val="24"/>
+          <w:lang w:val="hu-HU"/>
+        </w:rPr>
+        <w:t>Tiltott kifejezések</w:t>
+      </w:r>
+    </w:p>
+    <w:tbl>
+      <w:tblPr>
+        <w:tblStyle w:val="11"/>
+        <w:tblW w:w="0" w:type="auto"/>
+        <w:tblInd w:w="208" w:type="dxa"/>
+        <w:tblBorders>
+          <w:top w:val="single" w:color="000000" w:sz="4" w:space="0"/>
+          <w:left w:val="single" w:color="000000" w:sz="4" w:space="0"/>
+          <w:bottom w:val="single" w:color="000000" w:sz="4" w:space="0"/>
+          <w:right w:val="single" w:color="000000" w:sz="4" w:space="0"/>
+          <w:insideH w:val="single" w:color="000000" w:sz="4" w:space="0"/>
+          <w:insideV w:val="single" w:color="000000" w:sz="4" w:space="0"/>
+        </w:tblBorders>
+        <w:tblLayout w:type="fixed"/>
+        <w:tblCellMar>
+          <w:top w:w="0" w:type="dxa"/>
+          <w:left w:w="0" w:type="dxa"/>
+          <w:bottom w:w="0" w:type="dxa"/>
+          <w:right w:w="0" w:type="dxa"/>
+        </w:tblCellMar>
+      </w:tblPr>
+      <w:tblGrid>
+        <w:gridCol w:w="2273"/>
+        <w:gridCol w:w="3061"/>
+        <w:gridCol w:w="5034"/>
+      </w:tblGrid>
+      <w:tr>
+        <w:tblPrEx>
+          <w:tblBorders>
+            <w:top w:val="single" w:color="000000" w:sz="4" w:space="0"/>
+            <w:left w:val="single" w:color="000000" w:sz="4" w:space="0"/>
+            <w:bottom w:val="single" w:color="000000" w:sz="4" w:space="0"/>
+            <w:right w:val="single" w:color="000000" w:sz="4" w:space="0"/>
+            <w:insideH w:val="single" w:color="000000" w:sz="4" w:space="0"/>
+            <w:insideV w:val="single" w:color="000000" w:sz="4" w:space="0"/>
+          </w:tblBorders>
+          <w:tblCellMar>
+            <w:top w:w="0" w:type="dxa"/>
+            <w:left w:w="0" w:type="dxa"/>
+            <w:bottom w:w="0" w:type="dxa"/>
+            <w:right w:w="0" w:type="dxa"/>
+          </w:tblCellMar>
+        </w:tblPrEx>
+        <w:trPr>
+          <w:trHeight w:val="438" w:hRule="atLeast"/>
+        </w:trPr>
+        <w:tc>
+          <w:tcPr>
+            <w:tcW w:w="2273" w:type="dxa"/>
+            <w:shd w:val="clear" w:color="auto" w:fill="8B8B8B"/>
+          </w:tcPr>
+          <w:p>
+            <w:pPr>
+              <w:pStyle w:val="16"/>
+              <w:spacing w:before="81"/>
+              <w:ind w:left="7"/>
+              <w:jc w:val="center"/>
+              <w:rPr>
+                <w:b/>
+                <w:sz w:val="24"/>
+              </w:rPr>
+            </w:pPr>
+            <w:r>
+              <w:rPr>
+                <w:b/>
+                <w:spacing w:val="-5"/>
+                <w:sz w:val="24"/>
+              </w:rPr>
+              <w:t>Név</w:t>
+            </w:r>
+          </w:p>
+        </w:tc>
+        <w:tc>
+          <w:tcPr>
+            <w:tcW w:w="3061" w:type="dxa"/>
+            <w:shd w:val="clear" w:color="auto" w:fill="8B8B8B"/>
+          </w:tcPr>
+          <w:p>
+            <w:pPr>
+              <w:pStyle w:val="16"/>
+              <w:spacing w:before="81"/>
+              <w:ind w:left="10"/>
+              <w:jc w:val="center"/>
+              <w:rPr>
+                <w:b/>
+                <w:sz w:val="24"/>
+              </w:rPr>
+            </w:pPr>
+            <w:r>
+              <w:rPr>
+                <w:b/>
+                <w:spacing w:val="-4"/>
+                <w:sz w:val="24"/>
+              </w:rPr>
+              <w:t>Típus</w:t>
+            </w:r>
+          </w:p>
+        </w:tc>
+        <w:tc>
+          <w:tcPr>
+            <w:tcW w:w="5034" w:type="dxa"/>
+            <w:shd w:val="clear" w:color="auto" w:fill="8B8B8B"/>
+          </w:tcPr>
+          <w:p>
+            <w:pPr>
+              <w:pStyle w:val="16"/>
+              <w:spacing w:before="81"/>
+              <w:ind w:left="6"/>
+              <w:jc w:val="center"/>
+              <w:rPr>
+                <w:b/>
+                <w:sz w:val="24"/>
+              </w:rPr>
+            </w:pPr>
+            <w:r>
+              <w:rPr>
+                <w:b/>
+                <w:spacing w:val="-2"/>
+                <w:sz w:val="24"/>
+              </w:rPr>
+              <w:t>Leírás</w:t>
+            </w:r>
+          </w:p>
+        </w:tc>
+      </w:tr>
+      <w:tr>
+        <w:tblPrEx>
+          <w:tblBorders>
+            <w:top w:val="single" w:color="000000" w:sz="4" w:space="0"/>
+            <w:left w:val="single" w:color="000000" w:sz="4" w:space="0"/>
+            <w:bottom w:val="single" w:color="000000" w:sz="4" w:space="0"/>
+            <w:right w:val="single" w:color="000000" w:sz="4" w:space="0"/>
+            <w:insideH w:val="single" w:color="000000" w:sz="4" w:space="0"/>
+            <w:insideV w:val="single" w:color="000000" w:sz="4" w:space="0"/>
+          </w:tblBorders>
+          <w:tblCellMar>
+            <w:top w:w="0" w:type="dxa"/>
+            <w:left w:w="0" w:type="dxa"/>
+            <w:bottom w:w="0" w:type="dxa"/>
+            <w:right w:w="0" w:type="dxa"/>
+          </w:tblCellMar>
+        </w:tblPrEx>
+        <w:trPr>
+          <w:trHeight w:val="439" w:hRule="atLeast"/>
+        </w:trPr>
+        <w:tc>
+          <w:tcPr>
+            <w:tcW w:w="2273" w:type="dxa"/>
+          </w:tcPr>
+          <w:p>
+            <w:pPr>
+              <w:pStyle w:val="16"/>
+              <w:spacing w:before="81"/>
+              <w:ind w:left="106"/>
+              <w:rPr>
+                <w:sz w:val="24"/>
+              </w:rPr>
+            </w:pPr>
+            <w:r>
+              <w:rPr>
+                <w:spacing w:val="-5"/>
+                <w:sz w:val="24"/>
+              </w:rPr>
+              <w:t>id</w:t>
+            </w:r>
+          </w:p>
+        </w:tc>
+        <w:tc>
+          <w:tcPr>
+            <w:tcW w:w="3061" w:type="dxa"/>
+          </w:tcPr>
+          <w:p>
+            <w:pPr>
+              <w:pStyle w:val="16"/>
+              <w:spacing w:before="81"/>
+              <w:ind w:left="106"/>
+              <w:rPr>
+                <w:sz w:val="24"/>
+              </w:rPr>
+            </w:pPr>
+            <w:r>
+              <w:rPr>
+                <w:spacing w:val="-5"/>
+                <w:sz w:val="24"/>
+              </w:rPr>
+              <w:t>INT</w:t>
+            </w:r>
+          </w:p>
+        </w:tc>
+        <w:tc>
+          <w:tcPr>
+            <w:tcW w:w="5034" w:type="dxa"/>
+          </w:tcPr>
+          <w:p>
+            <w:pPr>
+              <w:pStyle w:val="16"/>
+              <w:spacing w:before="81"/>
+              <w:ind w:left="107"/>
+              <w:rPr>
+                <w:sz w:val="24"/>
+              </w:rPr>
+            </w:pPr>
+            <w:r>
+              <w:rPr>
+                <w:sz w:val="24"/>
+              </w:rPr>
+              <w:t>Autoincrement-es</w:t>
+            </w:r>
+            <w:r>
+              <w:rPr>
+                <w:rFonts w:hint="default"/>
+                <w:sz w:val="24"/>
+                <w:lang w:val="hu-HU"/>
+              </w:rPr>
+              <w:t xml:space="preserve"> </w:t>
+            </w:r>
+            <w:r>
+              <w:rPr>
+                <w:sz w:val="24"/>
+              </w:rPr>
+              <w:t>elsőldeges</w:t>
+            </w:r>
+            <w:r>
+              <w:rPr>
+                <w:spacing w:val="-2"/>
+                <w:sz w:val="24"/>
+              </w:rPr>
+              <w:t xml:space="preserve"> kulcs</w:t>
+            </w:r>
+          </w:p>
+        </w:tc>
+      </w:tr>
+      <w:tr>
+        <w:tblPrEx>
+          <w:tblBorders>
+            <w:top w:val="single" w:color="000000" w:sz="4" w:space="0"/>
+            <w:left w:val="single" w:color="000000" w:sz="4" w:space="0"/>
+            <w:bottom w:val="single" w:color="000000" w:sz="4" w:space="0"/>
+            <w:right w:val="single" w:color="000000" w:sz="4" w:space="0"/>
+            <w:insideH w:val="single" w:color="000000" w:sz="4" w:space="0"/>
+            <w:insideV w:val="single" w:color="000000" w:sz="4" w:space="0"/>
+          </w:tblBorders>
+          <w:tblCellMar>
+            <w:top w:w="0" w:type="dxa"/>
+            <w:left w:w="0" w:type="dxa"/>
+            <w:bottom w:w="0" w:type="dxa"/>
+            <w:right w:w="0" w:type="dxa"/>
+          </w:tblCellMar>
+        </w:tblPrEx>
+        <w:trPr>
+          <w:trHeight w:val="439" w:hRule="atLeast"/>
+        </w:trPr>
+        <w:tc>
+          <w:tcPr>
+            <w:tcW w:w="2273" w:type="dxa"/>
+          </w:tcPr>
+          <w:p>
+            <w:pPr>
+              <w:pStyle w:val="16"/>
+              <w:spacing w:before="80"/>
+              <w:ind w:left="106"/>
+              <w:rPr>
+                <w:rFonts w:hint="default"/>
+                <w:sz w:val="24"/>
+                <w:lang w:val="hu-HU"/>
+              </w:rPr>
+            </w:pPr>
+            <w:r>
+              <w:rPr>
+                <w:rFonts w:hint="default"/>
+                <w:sz w:val="24"/>
+                <w:lang w:val="hu-HU"/>
+              </w:rPr>
+              <w:t>pattern</w:t>
+            </w:r>
+          </w:p>
+        </w:tc>
+        <w:tc>
+          <w:tcPr>
+            <w:tcW w:w="3061" w:type="dxa"/>
+          </w:tcPr>
+          <w:p>
+            <w:pPr>
+              <w:pStyle w:val="16"/>
+              <w:spacing w:before="80"/>
+              <w:ind w:left="106"/>
+              <w:rPr>
+                <w:sz w:val="24"/>
+              </w:rPr>
+            </w:pPr>
+            <w:r>
+              <w:rPr>
+                <w:spacing w:val="-2"/>
+                <w:sz w:val="24"/>
+              </w:rPr>
+              <w:t>VARCHAR2</w:t>
+            </w:r>
+          </w:p>
+        </w:tc>
+        <w:tc>
+          <w:tcPr>
+            <w:tcW w:w="5034" w:type="dxa"/>
+          </w:tcPr>
+          <w:p>
+            <w:pPr>
+              <w:pStyle w:val="16"/>
+              <w:spacing w:before="80"/>
+              <w:ind w:left="107"/>
+              <w:rPr>
+                <w:rFonts w:hint="default"/>
+                <w:sz w:val="24"/>
+                <w:lang w:val="hu-HU"/>
+              </w:rPr>
+            </w:pPr>
+            <w:r>
+              <w:rPr>
+                <w:rFonts w:hint="default"/>
+                <w:sz w:val="24"/>
+                <w:lang w:val="hu-HU"/>
+              </w:rPr>
+              <w:t>Minta</w:t>
+            </w:r>
+          </w:p>
+        </w:tc>
+      </w:tr>
+    </w:tbl>
+    <w:p>
+      <w:pPr>
+        <w:pStyle w:val="12"/>
+        <w:spacing w:before="5" w:line="840" w:lineRule="atLeast"/>
+        <w:ind w:right="1573"/>
+      </w:pPr>
       <w:r>
         <w:rPr>
           <w:spacing w:val="-2"/>
@@ -15058,12 +15410,6 @@
             <w:insideH w:val="single" w:color="000000" w:sz="6" w:space="0"/>
             <w:insideV w:val="single" w:color="000000" w:sz="6" w:space="0"/>
           </w:tblBorders>
-          <w:tblCellMar>
-            <w:top w:w="0" w:type="dxa"/>
-            <w:left w:w="0" w:type="dxa"/>
-            <w:bottom w:w="0" w:type="dxa"/>
-            <w:right w:w="0" w:type="dxa"/>
-          </w:tblCellMar>
         </w:tblPrEx>
         <w:trPr>
           <w:trHeight w:val="792" w:hRule="atLeast"/>
@@ -18597,7 +18943,9 @@
         </w:tblBorders>
         <w:tblLayout w:type="autofit"/>
         <w:tblCellMar>
+          <w:top w:w="0" w:type="dxa"/>
           <w:left w:w="108" w:type="dxa"/>
+          <w:bottom w:w="0" w:type="dxa"/>
           <w:right w:w="108" w:type="dxa"/>
         </w:tblCellMar>
       </w:tblPr>
@@ -18615,7 +18963,9 @@
             <w:insideV w:val="single" w:color="auto" w:sz="4" w:space="0"/>
           </w:tblBorders>
           <w:tblCellMar>
+            <w:top w:w="0" w:type="dxa"/>
             <w:left w:w="108" w:type="dxa"/>
+            <w:bottom w:w="0" w:type="dxa"/>
             <w:right w:w="108" w:type="dxa"/>
           </w:tblCellMar>
         </w:tblPrEx>
@@ -19599,6 +19949,7 @@
           </w:p>
           <w:p>
             <w:pPr>
+              <w:jc w:val="both"/>
               <w:rPr>
                 <w:rFonts w:hint="default"/>
                 <w:vertAlign w:val="baseline"/>
@@ -19681,7 +20032,9 @@
         </w:tblBorders>
         <w:tblLayout w:type="autofit"/>
         <w:tblCellMar>
+          <w:top w:w="0" w:type="dxa"/>
           <w:left w:w="108" w:type="dxa"/>
+          <w:bottom w:w="0" w:type="dxa"/>
           <w:right w:w="108" w:type="dxa"/>
         </w:tblCellMar>
       </w:tblPr>
@@ -19699,7 +20052,9 @@
             <w:insideV w:val="single" w:color="auto" w:sz="4" w:space="0"/>
           </w:tblBorders>
           <w:tblCellMar>
+            <w:top w:w="0" w:type="dxa"/>
             <w:left w:w="108" w:type="dxa"/>
+            <w:bottom w:w="0" w:type="dxa"/>
             <w:right w:w="108" w:type="dxa"/>
           </w:tblCellMar>
         </w:tblPrEx>
@@ -21277,6 +21632,7 @@
           </w:p>
           <w:p>
             <w:pPr>
+              <w:jc w:val="both"/>
               <w:rPr>
                 <w:rFonts w:hint="default"/>
                 <w:vertAlign w:val="baseline"/>
@@ -22024,6 +22380,7 @@
           </w:p>
           <w:p>
             <w:pPr>
+              <w:jc w:val="both"/>
               <w:rPr>
                 <w:rFonts w:hint="default"/>
                 <w:sz w:val="28"/>
@@ -22068,7 +22425,9 @@
             <w:insideV w:val="single" w:color="auto" w:sz="4" w:space="0"/>
           </w:tblBorders>
           <w:tblCellMar>
+            <w:top w:w="0" w:type="dxa"/>
             <w:left w:w="108" w:type="dxa"/>
+            <w:bottom w:w="0" w:type="dxa"/>
             <w:right w:w="108" w:type="dxa"/>
           </w:tblCellMar>
         </w:tblPrEx>
@@ -22833,6 +23192,7 @@
           </w:p>
           <w:p>
             <w:pPr>
+              <w:jc w:val="both"/>
               <w:rPr>
                 <w:rFonts w:hint="default"/>
                 <w:vertAlign w:val="baseline"/>
@@ -22911,7 +23271,9 @@
         </w:tblBorders>
         <w:tblLayout w:type="autofit"/>
         <w:tblCellMar>
+          <w:top w:w="0" w:type="dxa"/>
           <w:left w:w="108" w:type="dxa"/>
+          <w:bottom w:w="0" w:type="dxa"/>
           <w:right w:w="108" w:type="dxa"/>
         </w:tblCellMar>
       </w:tblPr>
@@ -22929,7 +23291,9 @@
             <w:insideV w:val="single" w:color="auto" w:sz="4" w:space="0"/>
           </w:tblBorders>
           <w:tblCellMar>
+            <w:top w:w="0" w:type="dxa"/>
             <w:left w:w="108" w:type="dxa"/>
+            <w:bottom w:w="0" w:type="dxa"/>
             <w:right w:w="108" w:type="dxa"/>
           </w:tblCellMar>
         </w:tblPrEx>
@@ -24057,7 +24421,9 @@
             <w:insideV w:val="single" w:color="auto" w:sz="4" w:space="0"/>
           </w:tblBorders>
           <w:tblCellMar>
+            <w:top w:w="0" w:type="dxa"/>
             <w:left w:w="108" w:type="dxa"/>
+            <w:bottom w:w="0" w:type="dxa"/>
             <w:right w:w="108" w:type="dxa"/>
           </w:tblCellMar>
         </w:tblPrEx>
@@ -25402,7 +25768,9 @@
         </w:tblBorders>
         <w:tblLayout w:type="autofit"/>
         <w:tblCellMar>
+          <w:top w:w="0" w:type="dxa"/>
           <w:left w:w="108" w:type="dxa"/>
+          <w:bottom w:w="0" w:type="dxa"/>
           <w:right w:w="108" w:type="dxa"/>
         </w:tblCellMar>
       </w:tblPr>
@@ -26062,6 +26430,7 @@
           </w:p>
           <w:p>
             <w:pPr>
+              <w:jc w:val="both"/>
               <w:rPr>
                 <w:rFonts w:hint="default"/>
                 <w:vertAlign w:val="baseline"/>
@@ -26260,7 +26629,9 @@
             <w:insideV w:val="single" w:color="auto" w:sz="4" w:space="0"/>
           </w:tblBorders>
           <w:tblCellMar>
+            <w:top w:w="0" w:type="dxa"/>
             <w:left w:w="108" w:type="dxa"/>
+            <w:bottom w:w="0" w:type="dxa"/>
             <w:right w:w="108" w:type="dxa"/>
           </w:tblCellMar>
         </w:tblPrEx>
@@ -28275,6 +28646,7 @@
           </w:p>
           <w:p>
             <w:pPr>
+              <w:jc w:val="both"/>
               <w:rPr>
                 <w:rFonts w:hint="eastAsia" w:ascii="SimSun" w:hAnsi="SimSun" w:eastAsia="SimSun"/>
                 <w:color w:val="000000"/>
@@ -28375,7 +28747,9 @@
         </w:tblBorders>
         <w:tblLayout w:type="autofit"/>
         <w:tblCellMar>
+          <w:top w:w="0" w:type="dxa"/>
           <w:left w:w="108" w:type="dxa"/>
+          <w:bottom w:w="0" w:type="dxa"/>
           <w:right w:w="108" w:type="dxa"/>
         </w:tblCellMar>
       </w:tblPr>
@@ -28392,6 +28766,12 @@
             <w:insideH w:val="single" w:color="auto" w:sz="4" w:space="0"/>
             <w:insideV w:val="single" w:color="auto" w:sz="4" w:space="0"/>
           </w:tblBorders>
+          <w:tblCellMar>
+            <w:top w:w="0" w:type="dxa"/>
+            <w:left w:w="108" w:type="dxa"/>
+            <w:bottom w:w="0" w:type="dxa"/>
+            <w:right w:w="108" w:type="dxa"/>
+          </w:tblCellMar>
         </w:tblPrEx>
         <w:tc>
           <w:tcPr>
@@ -29085,7 +29465,9 @@
         </w:tblBorders>
         <w:tblLayout w:type="autofit"/>
         <w:tblCellMar>
+          <w:top w:w="0" w:type="dxa"/>
           <w:left w:w="108" w:type="dxa"/>
+          <w:bottom w:w="0" w:type="dxa"/>
           <w:right w:w="108" w:type="dxa"/>
         </w:tblCellMar>
       </w:tblPr>
@@ -29103,7 +29485,9 @@
             <w:insideV w:val="single" w:color="auto" w:sz="4" w:space="0"/>
           </w:tblBorders>
           <w:tblCellMar>
+            <w:top w:w="0" w:type="dxa"/>
             <w:left w:w="108" w:type="dxa"/>
+            <w:bottom w:w="0" w:type="dxa"/>
             <w:right w:w="108" w:type="dxa"/>
           </w:tblCellMar>
         </w:tblPrEx>
@@ -29714,7 +30098,9 @@
         </w:tblBorders>
         <w:tblLayout w:type="autofit"/>
         <w:tblCellMar>
+          <w:top w:w="0" w:type="dxa"/>
           <w:left w:w="108" w:type="dxa"/>
+          <w:bottom w:w="0" w:type="dxa"/>
           <w:right w:w="108" w:type="dxa"/>
         </w:tblCellMar>
       </w:tblPr>
@@ -29731,10 +30117,6 @@
             <w:insideH w:val="single" w:color="auto" w:sz="4" w:space="0"/>
             <w:insideV w:val="single" w:color="auto" w:sz="4" w:space="0"/>
           </w:tblBorders>
-          <w:tblCellMar>
-            <w:left w:w="108" w:type="dxa"/>
-            <w:right w:w="108" w:type="dxa"/>
-          </w:tblCellMar>
         </w:tblPrEx>
         <w:tc>
           <w:tcPr>
@@ -30475,8 +30857,6 @@
         </w:rPr>
         <w:t>Egy csoportot és létszámát kéri le.</w:t>
       </w:r>
-      <w:bookmarkStart w:id="16" w:name="_GoBack"/>
-      <w:bookmarkEnd w:id="16"/>
     </w:p>
     <w:p>
       <w:pPr>
@@ -30515,7 +30895,9 @@
         </w:tblBorders>
         <w:tblLayout w:type="autofit"/>
         <w:tblCellMar>
+          <w:top w:w="0" w:type="dxa"/>
           <w:left w:w="108" w:type="dxa"/>
+          <w:bottom w:w="0" w:type="dxa"/>
           <w:right w:w="108" w:type="dxa"/>
         </w:tblCellMar>
       </w:tblPr>
@@ -30532,6 +30914,12 @@
             <w:insideH w:val="single" w:color="auto" w:sz="4" w:space="0"/>
             <w:insideV w:val="single" w:color="auto" w:sz="4" w:space="0"/>
           </w:tblBorders>
+          <w:tblCellMar>
+            <w:top w:w="0" w:type="dxa"/>
+            <w:left w:w="108" w:type="dxa"/>
+            <w:bottom w:w="0" w:type="dxa"/>
+            <w:right w:w="108" w:type="dxa"/>
+          </w:tblCellMar>
         </w:tblPrEx>
         <w:tc>
           <w:tcPr>

</xml_diff>